<commit_message>
drawings etc for BST tasks
</commit_message>
<xml_diff>
--- a/inf102oblig1.docx
+++ b/inf102oblig1.docx
@@ -5,27 +5,13 @@
     <w:p>
       <w:pPr>
         <w:pStyle w:val="Overskrift1"/>
-        <w:rPr>
-          <w:lang w:val="en-GB"/>
-        </w:rPr>
-      </w:pPr>
-      <w:r>
-        <w:rPr>
-          <w:lang w:val="en-GB"/>
-        </w:rPr>
+      </w:pPr>
+      <w:r>
         <w:t>Inf102-oblig1 – CGJ008</w:t>
       </w:r>
     </w:p>
     <w:p>
-      <w:pPr>
-        <w:rPr>
-          <w:lang w:val="en-GB"/>
-        </w:rPr>
-      </w:pPr>
-      <w:r>
-        <w:rPr>
-          <w:lang w:val="en-GB"/>
-        </w:rPr>
+      <w:r>
         <w:t>Carl August Gjørsvik</w:t>
       </w:r>
     </w:p>
@@ -54,6 +40,580 @@
           <w:lang w:val="en-GB"/>
         </w:rPr>
         <w:t xml:space="preserve">a) </w:t>
+      </w:r>
+    </w:p>
+    <w:p>
+      <w:pPr>
+        <w:rPr>
+          <w:lang w:val="en-GB"/>
+        </w:rPr>
+      </w:pPr>
+    </w:p>
+    <w:p>
+      <w:pPr>
+        <w:pStyle w:val="Overskrift2"/>
+        <w:rPr>
+          <w:lang w:val="en-GB"/>
+        </w:rPr>
+      </w:pPr>
+      <w:r>
+        <w:rPr>
+          <w:lang w:val="en-GB"/>
+        </w:rPr>
+        <w:t>[2] Priority Queues</w:t>
+      </w:r>
+    </w:p>
+    <w:p>
+      <w:pPr>
+        <w:rPr>
+          <w:lang w:val="en-GB"/>
+        </w:rPr>
+      </w:pPr>
+      <w:r>
+        <w:rPr>
+          <w:lang w:val="en-GB"/>
+        </w:rPr>
+        <w:t>a)</w:t>
+      </w:r>
+    </w:p>
+    <w:p>
+      <w:pPr>
+        <w:rPr>
+          <w:lang w:val="en-GB"/>
+        </w:rPr>
+      </w:pPr>
+    </w:p>
+    <w:p>
+      <w:pPr>
+        <w:pStyle w:val="Overskrift2"/>
+        <w:rPr>
+          <w:lang w:val="en-GB"/>
+        </w:rPr>
+      </w:pPr>
+      <w:r>
+        <w:rPr>
+          <w:lang w:val="en-GB"/>
+        </w:rPr>
+        <w:t>[3] Binary Search Tree</w:t>
+      </w:r>
+    </w:p>
+    <w:p>
+      <w:pPr>
+        <w:rPr>
+          <w:lang w:val="en-GB"/>
+        </w:rPr>
+      </w:pPr>
+      <w:r>
+        <w:rPr>
+          <w:lang w:val="en-GB"/>
+        </w:rPr>
+        <w:t xml:space="preserve">a) </w:t>
+      </w:r>
+    </w:p>
+    <w:p>
+      <w:pPr>
+        <w:rPr>
+          <w:lang w:val="en-GB"/>
+        </w:rPr>
+      </w:pPr>
+      <w:r>
+        <w:rPr>
+          <w:noProof/>
+          <w:lang w:val="en-GB"/>
+        </w:rPr>
+        <w:drawing>
+          <wp:inline distT="0" distB="0" distL="0" distR="0">
+            <wp:extent cx="4968671" cy="4008467"/>
+            <wp:effectExtent l="0" t="0" r="3810" b="0"/>
+            <wp:docPr id="4" name="Bilde 4"/>
+            <wp:cNvGraphicFramePr>
+              <a:graphicFrameLocks xmlns:a="http://schemas.openxmlformats.org/drawingml/2006/main" noChangeAspect="1"/>
+            </wp:cNvGraphicFramePr>
+            <a:graphic xmlns:a="http://schemas.openxmlformats.org/drawingml/2006/main">
+              <a:graphicData uri="http://schemas.openxmlformats.org/drawingml/2006/picture">
+                <pic:pic xmlns:pic="http://schemas.openxmlformats.org/drawingml/2006/picture">
+                  <pic:nvPicPr>
+                    <pic:cNvPr id="4" name="3a.png"/>
+                    <pic:cNvPicPr/>
+                  </pic:nvPicPr>
+                  <pic:blipFill>
+                    <a:blip r:embed="rId4">
+                      <a:extLst>
+                        <a:ext uri="{28A0092B-C50C-407E-A947-70E740481C1C}">
+                          <a14:useLocalDpi xmlns:a14="http://schemas.microsoft.com/office/drawing/2010/main" val="0"/>
+                        </a:ext>
+                      </a:extLst>
+                    </a:blip>
+                    <a:stretch>
+                      <a:fillRect/>
+                    </a:stretch>
+                  </pic:blipFill>
+                  <pic:spPr>
+                    <a:xfrm>
+                      <a:off x="0" y="0"/>
+                      <a:ext cx="4968671" cy="4008467"/>
+                    </a:xfrm>
+                    <a:prstGeom prst="rect">
+                      <a:avLst/>
+                    </a:prstGeom>
+                  </pic:spPr>
+                </pic:pic>
+              </a:graphicData>
+            </a:graphic>
+          </wp:inline>
+        </w:drawing>
+      </w:r>
+    </w:p>
+    <w:p>
+      <w:pPr>
+        <w:rPr>
+          <w:lang w:val="en-GB"/>
+        </w:rPr>
+      </w:pPr>
+    </w:p>
+    <w:p>
+      <w:pPr>
+        <w:rPr>
+          <w:lang w:val="en-GB"/>
+        </w:rPr>
+      </w:pPr>
+    </w:p>
+    <w:p>
+      <w:pPr>
+        <w:rPr>
+          <w:lang w:val="en-GB"/>
+        </w:rPr>
+      </w:pPr>
+    </w:p>
+    <w:p>
+      <w:pPr>
+        <w:rPr>
+          <w:lang w:val="en-GB"/>
+        </w:rPr>
+      </w:pPr>
+    </w:p>
+    <w:p>
+      <w:pPr>
+        <w:rPr>
+          <w:lang w:val="en-GB"/>
+        </w:rPr>
+      </w:pPr>
+    </w:p>
+    <w:p>
+      <w:pPr>
+        <w:rPr>
+          <w:lang w:val="en-GB"/>
+        </w:rPr>
+      </w:pPr>
+    </w:p>
+    <w:p>
+      <w:pPr>
+        <w:pStyle w:val="Overskrift2"/>
+        <w:rPr>
+          <w:lang w:val="en-GB"/>
+        </w:rPr>
+      </w:pPr>
+      <w:r>
+        <w:rPr>
+          <w:lang w:val="en-GB"/>
+        </w:rPr>
+        <w:lastRenderedPageBreak/>
+        <w:t>[4] Balanced Binary Search Trees</w:t>
+      </w:r>
+    </w:p>
+    <w:p>
+      <w:pPr>
+        <w:rPr>
+          <w:lang w:val="en-GB"/>
+        </w:rPr>
+      </w:pPr>
+      <w:r>
+        <w:rPr>
+          <w:lang w:val="en-GB"/>
+        </w:rPr>
+        <w:t>a)</w:t>
+      </w:r>
+    </w:p>
+    <w:p>
+      <w:pPr>
+        <w:rPr>
+          <w:lang w:val="en-GB"/>
+        </w:rPr>
+      </w:pPr>
+      <w:r>
+        <w:rPr>
+          <w:noProof/>
+          <w:lang w:val="en-GB"/>
+        </w:rPr>
+        <w:drawing>
+          <wp:inline distT="0" distB="0" distL="0" distR="0">
+            <wp:extent cx="5715495" cy="2491956"/>
+            <wp:effectExtent l="0" t="0" r="0" b="3810"/>
+            <wp:docPr id="5" name="Bilde 5"/>
+            <wp:cNvGraphicFramePr>
+              <a:graphicFrameLocks xmlns:a="http://schemas.openxmlformats.org/drawingml/2006/main" noChangeAspect="1"/>
+            </wp:cNvGraphicFramePr>
+            <a:graphic xmlns:a="http://schemas.openxmlformats.org/drawingml/2006/main">
+              <a:graphicData uri="http://schemas.openxmlformats.org/drawingml/2006/picture">
+                <pic:pic xmlns:pic="http://schemas.openxmlformats.org/drawingml/2006/picture">
+                  <pic:nvPicPr>
+                    <pic:cNvPr id="5" name="4a.png"/>
+                    <pic:cNvPicPr/>
+                  </pic:nvPicPr>
+                  <pic:blipFill>
+                    <a:blip r:embed="rId5">
+                      <a:extLst>
+                        <a:ext uri="{28A0092B-C50C-407E-A947-70E740481C1C}">
+                          <a14:useLocalDpi xmlns:a14="http://schemas.microsoft.com/office/drawing/2010/main" val="0"/>
+                        </a:ext>
+                      </a:extLst>
+                    </a:blip>
+                    <a:stretch>
+                      <a:fillRect/>
+                    </a:stretch>
+                  </pic:blipFill>
+                  <pic:spPr>
+                    <a:xfrm>
+                      <a:off x="0" y="0"/>
+                      <a:ext cx="5715495" cy="2491956"/>
+                    </a:xfrm>
+                    <a:prstGeom prst="rect">
+                      <a:avLst/>
+                    </a:prstGeom>
+                  </pic:spPr>
+                </pic:pic>
+              </a:graphicData>
+            </a:graphic>
+          </wp:inline>
+        </w:drawing>
+      </w:r>
+    </w:p>
+    <w:p>
+      <w:pPr>
+        <w:rPr>
+          <w:lang w:val="en-GB"/>
+        </w:rPr>
+      </w:pPr>
+    </w:p>
+    <w:p>
+      <w:pPr>
+        <w:rPr>
+          <w:color w:val="FF0000"/>
+          <w:lang w:val="en-GB"/>
+        </w:rPr>
+      </w:pPr>
+      <w:r>
+        <w:rPr>
+          <w:lang w:val="en-GB"/>
+        </w:rPr>
+        <w:t>b)</w:t>
+      </w:r>
+      <w:r>
+        <w:rPr>
+          <w:lang w:val="en-GB"/>
+        </w:rPr>
+        <w:t xml:space="preserve">  Insertion order:  </w:t>
+      </w:r>
+      <w:r>
+        <w:rPr>
+          <w:sz w:val="28"/>
+          <w:szCs w:val="28"/>
+          <w:highlight w:val="lightGray"/>
+          <w:lang w:val="en-GB"/>
+        </w:rPr>
+        <w:t>B F Y I S D N T</w:t>
+      </w:r>
+      <w:r>
+        <w:rPr>
+          <w:color w:val="FF0000"/>
+          <w:lang w:val="en-GB"/>
+        </w:rPr>
+        <w:t> </w:t>
+      </w:r>
+    </w:p>
+    <w:p>
+      <w:pPr>
+        <w:rPr>
+          <w:lang w:val="en-GB"/>
+        </w:rPr>
+      </w:pPr>
+      <w:r>
+        <w:rPr>
+          <w:noProof/>
+          <w:lang w:val="en-GB"/>
+        </w:rPr>
+        <w:drawing>
+          <wp:inline distT="0" distB="0" distL="0" distR="0">
+            <wp:extent cx="3810330" cy="1928027"/>
+            <wp:effectExtent l="0" t="0" r="0" b="0"/>
+            <wp:docPr id="6" name="Bilde 6"/>
+            <wp:cNvGraphicFramePr>
+              <a:graphicFrameLocks xmlns:a="http://schemas.openxmlformats.org/drawingml/2006/main" noChangeAspect="1"/>
+            </wp:cNvGraphicFramePr>
+            <a:graphic xmlns:a="http://schemas.openxmlformats.org/drawingml/2006/main">
+              <a:graphicData uri="http://schemas.openxmlformats.org/drawingml/2006/picture">
+                <pic:pic xmlns:pic="http://schemas.openxmlformats.org/drawingml/2006/picture">
+                  <pic:nvPicPr>
+                    <pic:cNvPr id="6" name="4b.png"/>
+                    <pic:cNvPicPr/>
+                  </pic:nvPicPr>
+                  <pic:blipFill>
+                    <a:blip r:embed="rId6">
+                      <a:extLst>
+                        <a:ext uri="{28A0092B-C50C-407E-A947-70E740481C1C}">
+                          <a14:useLocalDpi xmlns:a14="http://schemas.microsoft.com/office/drawing/2010/main" val="0"/>
+                        </a:ext>
+                      </a:extLst>
+                    </a:blip>
+                    <a:stretch>
+                      <a:fillRect/>
+                    </a:stretch>
+                  </pic:blipFill>
+                  <pic:spPr>
+                    <a:xfrm>
+                      <a:off x="0" y="0"/>
+                      <a:ext cx="3810330" cy="1928027"/>
+                    </a:xfrm>
+                    <a:prstGeom prst="rect">
+                      <a:avLst/>
+                    </a:prstGeom>
+                  </pic:spPr>
+                </pic:pic>
+              </a:graphicData>
+            </a:graphic>
+          </wp:inline>
+        </w:drawing>
+      </w:r>
+    </w:p>
+    <w:p>
+      <w:pPr>
+        <w:rPr>
+          <w:lang w:val="en-GB"/>
+        </w:rPr>
+      </w:pPr>
+    </w:p>
+    <w:p>
+      <w:pPr>
+        <w:rPr>
+          <w:lang w:val="en-GB"/>
+        </w:rPr>
+      </w:pPr>
+      <w:r>
+        <w:rPr>
+          <w:lang w:val="en-GB"/>
+        </w:rPr>
+        <w:t>c) (</w:t>
+      </w:r>
+      <m:oMath>
+        <m:r>
+          <w:rPr>
+            <w:rFonts w:ascii="Cambria Math" w:hAnsi="Cambria Math"/>
+            <w:lang w:val="en-GB"/>
+          </w:rPr>
+          <m:t>iv</m:t>
+        </m:r>
+      </m:oMath>
+      <w:r>
+        <w:rPr>
+          <w:lang w:val="en-GB"/>
+        </w:rPr>
+        <w:t>) is a Red-Black BST</w:t>
+      </w:r>
+    </w:p>
+    <w:p>
+      <w:pPr>
+        <w:rPr>
+          <w:lang w:val="en-GB"/>
+        </w:rPr>
+      </w:pPr>
+    </w:p>
+    <w:p>
+      <w:pPr>
+        <w:rPr>
+          <w:lang w:val="en-GB"/>
+        </w:rPr>
+      </w:pPr>
+      <w:r>
+        <w:rPr>
+          <w:lang w:val="en-GB"/>
+        </w:rPr>
+        <w:t xml:space="preserve">d) </w:t>
+      </w:r>
+    </w:p>
+    <w:p>
+      <w:pPr>
+        <w:ind w:firstLine="708"/>
+        <w:rPr>
+          <w:lang w:val="en-GB"/>
+        </w:rPr>
+      </w:pPr>
+      <m:oMath>
+        <m:r>
+          <w:rPr>
+            <w:rFonts w:ascii="Cambria Math" w:hAnsi="Cambria Math"/>
+            <w:lang w:val="en-GB"/>
+          </w:rPr>
+          <w:lastRenderedPageBreak/>
+          <m:t>i</m:t>
+        </m:r>
+        <m:r>
+          <w:rPr>
+            <w:rFonts w:ascii="Cambria Math" w:eastAsiaTheme="minorEastAsia" w:hAnsi="Cambria Math"/>
+            <w:lang w:val="en-GB"/>
+          </w:rPr>
+          <m:t>i</m:t>
+        </m:r>
+      </m:oMath>
+      <w:r>
+        <w:rPr>
+          <w:lang w:val="en-GB"/>
+        </w:rPr>
+        <w:t>)</w:t>
+      </w:r>
+      <w:r>
+        <w:rPr>
+          <w:lang w:val="en-GB"/>
+        </w:rPr>
+        <w:br/>
+      </w:r>
+      <w:r>
+        <w:rPr>
+          <w:noProof/>
+          <w:lang w:val="en-GB"/>
+        </w:rPr>
+        <w:drawing>
+          <wp:inline distT="0" distB="0" distL="0" distR="0">
+            <wp:extent cx="2293819" cy="2118544"/>
+            <wp:effectExtent l="0" t="0" r="0" b="0"/>
+            <wp:docPr id="7" name="Bilde 7"/>
+            <wp:cNvGraphicFramePr>
+              <a:graphicFrameLocks xmlns:a="http://schemas.openxmlformats.org/drawingml/2006/main" noChangeAspect="1"/>
+            </wp:cNvGraphicFramePr>
+            <a:graphic xmlns:a="http://schemas.openxmlformats.org/drawingml/2006/main">
+              <a:graphicData uri="http://schemas.openxmlformats.org/drawingml/2006/picture">
+                <pic:pic xmlns:pic="http://schemas.openxmlformats.org/drawingml/2006/picture">
+                  <pic:nvPicPr>
+                    <pic:cNvPr id="7" name="4dii.png"/>
+                    <pic:cNvPicPr/>
+                  </pic:nvPicPr>
+                  <pic:blipFill>
+                    <a:blip r:embed="rId7">
+                      <a:extLst>
+                        <a:ext uri="{28A0092B-C50C-407E-A947-70E740481C1C}">
+                          <a14:useLocalDpi xmlns:a14="http://schemas.microsoft.com/office/drawing/2010/main" val="0"/>
+                        </a:ext>
+                      </a:extLst>
+                    </a:blip>
+                    <a:stretch>
+                      <a:fillRect/>
+                    </a:stretch>
+                  </pic:blipFill>
+                  <pic:spPr>
+                    <a:xfrm>
+                      <a:off x="0" y="0"/>
+                      <a:ext cx="2293819" cy="2118544"/>
+                    </a:xfrm>
+                    <a:prstGeom prst="rect">
+                      <a:avLst/>
+                    </a:prstGeom>
+                  </pic:spPr>
+                </pic:pic>
+              </a:graphicData>
+            </a:graphic>
+          </wp:inline>
+        </w:drawing>
+      </w:r>
+    </w:p>
+    <w:p>
+      <w:pPr>
+        <w:ind w:firstLine="708"/>
+        <w:rPr>
+          <w:lang w:val="en-GB"/>
+        </w:rPr>
+      </w:pPr>
+    </w:p>
+    <w:p>
+      <w:pPr>
+        <w:ind w:left="708" w:firstLine="708"/>
+        <w:rPr>
+          <w:rFonts w:eastAsiaTheme="minorEastAsia"/>
+          <w:lang w:val="en-GB"/>
+        </w:rPr>
+      </w:pPr>
+      <m:oMathPara>
+        <m:oMathParaPr>
+          <m:jc m:val="left"/>
+        </m:oMathParaPr>
+        <m:oMath>
+          <m:r>
+            <w:rPr>
+              <w:rFonts w:ascii="Cambria Math" w:hAnsi="Cambria Math"/>
+              <w:lang w:val="en-GB"/>
+            </w:rPr>
+            <m:t>v</m:t>
+          </m:r>
+          <m:r>
+            <w:rPr>
+              <w:rFonts w:ascii="Cambria Math" w:eastAsiaTheme="minorEastAsia" w:hAnsi="Cambria Math"/>
+              <w:lang w:val="en-GB"/>
+            </w:rPr>
+            <m:t>)</m:t>
+          </m:r>
+        </m:oMath>
+      </m:oMathPara>
+    </w:p>
+    <w:p>
+      <w:pPr>
+        <w:rPr>
+          <w:lang w:val="en-GB"/>
+        </w:rPr>
+      </w:pPr>
+      <w:r>
+        <w:rPr>
+          <w:noProof/>
+          <w:lang w:val="en-GB"/>
+        </w:rPr>
+        <w:drawing>
+          <wp:inline distT="0" distB="0" distL="0" distR="0">
+            <wp:extent cx="3452159" cy="2697714"/>
+            <wp:effectExtent l="0" t="0" r="0" b="7620"/>
+            <wp:docPr id="8" name="Bilde 8"/>
+            <wp:cNvGraphicFramePr>
+              <a:graphicFrameLocks xmlns:a="http://schemas.openxmlformats.org/drawingml/2006/main" noChangeAspect="1"/>
+            </wp:cNvGraphicFramePr>
+            <a:graphic xmlns:a="http://schemas.openxmlformats.org/drawingml/2006/main">
+              <a:graphicData uri="http://schemas.openxmlformats.org/drawingml/2006/picture">
+                <pic:pic xmlns:pic="http://schemas.openxmlformats.org/drawingml/2006/picture">
+                  <pic:nvPicPr>
+                    <pic:cNvPr id="8" name="4dv.png"/>
+                    <pic:cNvPicPr/>
+                  </pic:nvPicPr>
+                  <pic:blipFill>
+                    <a:blip r:embed="rId8">
+                      <a:extLst>
+                        <a:ext uri="{28A0092B-C50C-407E-A947-70E740481C1C}">
+                          <a14:useLocalDpi xmlns:a14="http://schemas.microsoft.com/office/drawing/2010/main" val="0"/>
+                        </a:ext>
+                      </a:extLst>
+                    </a:blip>
+                    <a:stretch>
+                      <a:fillRect/>
+                    </a:stretch>
+                  </pic:blipFill>
+                  <pic:spPr>
+                    <a:xfrm>
+                      <a:off x="0" y="0"/>
+                      <a:ext cx="3452159" cy="2697714"/>
+                    </a:xfrm>
+                    <a:prstGeom prst="rect">
+                      <a:avLst/>
+                    </a:prstGeom>
+                  </pic:spPr>
+                </pic:pic>
+              </a:graphicData>
+            </a:graphic>
+          </wp:inline>
+        </w:drawing>
       </w:r>
       <w:bookmarkStart w:id="0" w:name="_GoBack"/>
       <w:bookmarkEnd w:id="0"/>
@@ -562,6 +1122,16 @@
       <w:szCs w:val="26"/>
     </w:rPr>
   </w:style>
+  <w:style w:type="character" w:styleId="Plassholdertekst">
+    <w:name w:val="Placeholder Text"/>
+    <w:basedOn w:val="Standardskriftforavsnitt"/>
+    <w:uiPriority w:val="99"/>
+    <w:semiHidden/>
+    <w:rsid w:val="00A3369C"/>
+    <w:rPr>
+      <w:color w:val="808080"/>
+    </w:rPr>
+  </w:style>
 </w:styles>
 </file>
 

</xml_diff>

<commit_message>
text answers and documentation
</commit_message>
<xml_diff>
--- a/inf102oblig1.docx
+++ b/inf102oblig1.docx
@@ -51,13 +51,12 @@
       <w:r>
         <w:rPr>
           <w:noProof/>
-          <w:lang w:val="en-GB"/>
         </w:rPr>
         <w:drawing>
-          <wp:inline distT="0" distB="0" distL="0" distR="0">
-            <wp:extent cx="6646545" cy="2988945"/>
-            <wp:effectExtent l="0" t="0" r="1905" b="1905"/>
-            <wp:docPr id="28" name="Bilde 28"/>
+          <wp:inline distT="0" distB="0" distL="0" distR="0" wp14:anchorId="3DF0F79D" wp14:editId="4D5ACBCE">
+            <wp:extent cx="6645910" cy="2602865"/>
+            <wp:effectExtent l="0" t="0" r="2540" b="6985"/>
+            <wp:docPr id="1" name="Bilde 1"/>
             <wp:cNvGraphicFramePr>
               <a:graphicFrameLocks xmlns:a="http://schemas.openxmlformats.org/drawingml/2006/main" noChangeAspect="1"/>
             </wp:cNvGraphicFramePr>
@@ -65,36 +64,23 @@
               <a:graphicData uri="http://schemas.openxmlformats.org/drawingml/2006/picture">
                 <pic:pic xmlns:pic="http://schemas.openxmlformats.org/drawingml/2006/picture">
                   <pic:nvPicPr>
-                    <pic:cNvPr id="0" name="Picture 2"/>
-                    <pic:cNvPicPr>
-                      <a:picLocks noChangeAspect="1" noChangeArrowheads="1"/>
-                    </pic:cNvPicPr>
+                    <pic:cNvPr id="1" name=""/>
+                    <pic:cNvPicPr/>
                   </pic:nvPicPr>
                   <pic:blipFill>
-                    <a:blip r:embed="rId4">
-                      <a:extLst>
-                        <a:ext uri="{28A0092B-C50C-407E-A947-70E740481C1C}">
-                          <a14:useLocalDpi xmlns:a14="http://schemas.microsoft.com/office/drawing/2010/main" val="0"/>
-                        </a:ext>
-                      </a:extLst>
-                    </a:blip>
-                    <a:srcRect/>
+                    <a:blip r:embed="rId4"/>
                     <a:stretch>
                       <a:fillRect/>
                     </a:stretch>
                   </pic:blipFill>
-                  <pic:spPr bwMode="auto">
+                  <pic:spPr>
                     <a:xfrm>
                       <a:off x="0" y="0"/>
-                      <a:ext cx="6646545" cy="2988945"/>
+                      <a:ext cx="6645910" cy="2602865"/>
                     </a:xfrm>
                     <a:prstGeom prst="rect">
                       <a:avLst/>
                     </a:prstGeom>
-                    <a:noFill/>
-                    <a:ln>
-                      <a:noFill/>
-                    </a:ln>
                   </pic:spPr>
                 </pic:pic>
               </a:graphicData>
@@ -113,6 +99,66 @@
         <w:rPr>
           <w:lang w:val="en-GB"/>
         </w:rPr>
+        <w:t>b)</w:t>
+      </w:r>
+    </w:p>
+    <w:p>
+      <w:pPr>
+        <w:rPr>
+          <w:lang w:val="en-GB"/>
+        </w:rPr>
+      </w:pPr>
+      <w:r>
+        <w:rPr>
+          <w:noProof/>
+        </w:rPr>
+        <w:drawing>
+          <wp:inline distT="0" distB="0" distL="0" distR="0" wp14:anchorId="21882325" wp14:editId="20B571BF">
+            <wp:extent cx="6645910" cy="4261485"/>
+            <wp:effectExtent l="0" t="0" r="2540" b="5715"/>
+            <wp:docPr id="2" name="Bilde 2"/>
+            <wp:cNvGraphicFramePr>
+              <a:graphicFrameLocks xmlns:a="http://schemas.openxmlformats.org/drawingml/2006/main" noChangeAspect="1"/>
+            </wp:cNvGraphicFramePr>
+            <a:graphic xmlns:a="http://schemas.openxmlformats.org/drawingml/2006/main">
+              <a:graphicData uri="http://schemas.openxmlformats.org/drawingml/2006/picture">
+                <pic:pic xmlns:pic="http://schemas.openxmlformats.org/drawingml/2006/picture">
+                  <pic:nvPicPr>
+                    <pic:cNvPr id="1" name=""/>
+                    <pic:cNvPicPr/>
+                  </pic:nvPicPr>
+                  <pic:blipFill>
+                    <a:blip r:embed="rId5"/>
+                    <a:stretch>
+                      <a:fillRect/>
+                    </a:stretch>
+                  </pic:blipFill>
+                  <pic:spPr>
+                    <a:xfrm>
+                      <a:off x="0" y="0"/>
+                      <a:ext cx="6645910" cy="4261485"/>
+                    </a:xfrm>
+                    <a:prstGeom prst="rect">
+                      <a:avLst/>
+                    </a:prstGeom>
+                  </pic:spPr>
+                </pic:pic>
+              </a:graphicData>
+            </a:graphic>
+          </wp:inline>
+        </w:drawing>
+      </w:r>
+    </w:p>
+    <w:p>
+      <w:pPr>
+        <w:rPr>
+          <w:lang w:val="en-GB"/>
+        </w:rPr>
+      </w:pPr>
+      <w:r>
+        <w:rPr>
+          <w:lang w:val="en-GB"/>
+        </w:rPr>
         <w:t>c)</w:t>
       </w:r>
     </w:p>
@@ -122,8 +168,6 @@
           <w:lang w:val="en-GB"/>
         </w:rPr>
       </w:pPr>
-      <w:bookmarkStart w:id="0" w:name="_GoBack"/>
-      <w:bookmarkEnd w:id="0"/>
     </w:p>
     <w:p>
       <w:pPr>
@@ -151,13 +195,21 @@
         </w:rPr>
         <w:t>a)</w:t>
       </w:r>
-    </w:p>
-    <w:p>
-      <w:pPr>
-        <w:rPr>
-          <w:lang w:val="en-GB"/>
-        </w:rPr>
-      </w:pPr>
+      <w:r>
+        <w:rPr>
+          <w:sz w:val="28"/>
+          <w:lang w:val="en-GB"/>
+        </w:rPr>
+        <w:t xml:space="preserve"> </w:t>
+      </w:r>
+      <w:r>
+        <w:rPr>
+          <w:sz w:val="28"/>
+          <w:highlight w:val="lightGray"/>
+          <w:lang w:val="en-GB"/>
+        </w:rPr>
+        <w:t>[ null, T, S, R, N, P, O, A, E, I, G, H ]</w:t>
+      </w:r>
     </w:p>
     <w:p>
       <w:pPr>
@@ -170,6 +222,7 @@
         <w:rPr>
           <w:lang w:val="en-GB"/>
         </w:rPr>
+        <w:lastRenderedPageBreak/>
         <w:t>[3] Binary Search Tree</w:t>
       </w:r>
     </w:p>
@@ -197,7 +250,6 @@
           <w:noProof/>
           <w:lang w:val="en-GB"/>
         </w:rPr>
-        <w:lastRenderedPageBreak/>
         <w:drawing>
           <wp:inline distT="0" distB="0" distL="0" distR="0">
             <wp:extent cx="4968671" cy="4008467"/>
@@ -214,7 +266,7 @@
                     <pic:cNvPicPr/>
                   </pic:nvPicPr>
                   <pic:blipFill>
-                    <a:blip r:embed="rId5">
+                    <a:blip r:embed="rId6">
                       <a:extLst>
                         <a:ext uri="{28A0092B-C50C-407E-A947-70E740481C1C}">
                           <a14:useLocalDpi xmlns:a14="http://schemas.microsoft.com/office/drawing/2010/main" val="0"/>
@@ -243,48 +295,6 @@
     </w:p>
     <w:p>
       <w:pPr>
-        <w:rPr>
-          <w:lang w:val="en-GB"/>
-        </w:rPr>
-      </w:pPr>
-    </w:p>
-    <w:p>
-      <w:pPr>
-        <w:rPr>
-          <w:lang w:val="en-GB"/>
-        </w:rPr>
-      </w:pPr>
-    </w:p>
-    <w:p>
-      <w:pPr>
-        <w:rPr>
-          <w:lang w:val="en-GB"/>
-        </w:rPr>
-      </w:pPr>
-    </w:p>
-    <w:p>
-      <w:pPr>
-        <w:rPr>
-          <w:lang w:val="en-GB"/>
-        </w:rPr>
-      </w:pPr>
-    </w:p>
-    <w:p>
-      <w:pPr>
-        <w:rPr>
-          <w:lang w:val="en-GB"/>
-        </w:rPr>
-      </w:pPr>
-    </w:p>
-    <w:p>
-      <w:pPr>
-        <w:rPr>
-          <w:lang w:val="en-GB"/>
-        </w:rPr>
-      </w:pPr>
-    </w:p>
-    <w:p>
-      <w:pPr>
         <w:pStyle w:val="Overskrift2"/>
         <w:rPr>
           <w:lang w:val="en-GB"/>
@@ -337,7 +347,7 @@
                     <pic:cNvPicPr/>
                   </pic:nvPicPr>
                   <pic:blipFill>
-                    <a:blip r:embed="rId6">
+                    <a:blip r:embed="rId7">
                       <a:extLst>
                         <a:ext uri="{28A0092B-C50C-407E-A947-70E740481C1C}">
                           <a14:useLocalDpi xmlns:a14="http://schemas.microsoft.com/office/drawing/2010/main" val="0"/>
@@ -367,13 +377,6 @@
     <w:p>
       <w:pPr>
         <w:rPr>
-          <w:lang w:val="en-GB"/>
-        </w:rPr>
-      </w:pPr>
-    </w:p>
-    <w:p>
-      <w:pPr>
-        <w:rPr>
           <w:color w:val="FF0000"/>
           <w:lang w:val="en-GB"/>
         </w:rPr>
@@ -418,11 +421,10 @@
           <w:noProof/>
           <w:lang w:val="en-GB"/>
         </w:rPr>
-        <w:lastRenderedPageBreak/>
         <w:drawing>
           <wp:inline distT="0" distB="0" distL="0" distR="0">
-            <wp:extent cx="3810330" cy="1928027"/>
-            <wp:effectExtent l="0" t="0" r="0" b="0"/>
+            <wp:extent cx="3329775" cy="1684867"/>
+            <wp:effectExtent l="0" t="0" r="4445" b="0"/>
             <wp:docPr id="6" name="Bilde 6"/>
             <wp:cNvGraphicFramePr>
               <a:graphicFrameLocks xmlns:a="http://schemas.openxmlformats.org/drawingml/2006/main" noChangeAspect="1"/>
@@ -435,7 +437,7 @@
                     <pic:cNvPicPr/>
                   </pic:nvPicPr>
                   <pic:blipFill>
-                    <a:blip r:embed="rId7">
+                    <a:blip r:embed="rId8">
                       <a:extLst>
                         <a:ext uri="{28A0092B-C50C-407E-A947-70E740481C1C}">
                           <a14:useLocalDpi xmlns:a14="http://schemas.microsoft.com/office/drawing/2010/main" val="0"/>
@@ -449,7 +451,7 @@
                   <pic:spPr>
                     <a:xfrm>
                       <a:off x="0" y="0"/>
-                      <a:ext cx="3810330" cy="1928027"/>
+                      <a:ext cx="3413152" cy="1727056"/>
                     </a:xfrm>
                     <a:prstGeom prst="rect">
                       <a:avLst/>
@@ -461,6 +463,8 @@
           </wp:inline>
         </w:drawing>
       </w:r>
+      <w:bookmarkStart w:id="0" w:name="_GoBack"/>
+      <w:bookmarkEnd w:id="0"/>
     </w:p>
     <w:p>
       <w:pPr>
@@ -573,7 +577,7 @@
                     <pic:cNvPicPr/>
                   </pic:nvPicPr>
                   <pic:blipFill>
-                    <a:blip r:embed="rId8">
+                    <a:blip r:embed="rId9">
                       <a:extLst>
                         <a:ext uri="{28A0092B-C50C-407E-A947-70E740481C1C}">
                           <a14:useLocalDpi xmlns:a14="http://schemas.microsoft.com/office/drawing/2010/main" val="0"/>
@@ -607,6 +611,200 @@
           <w:lang w:val="en-GB"/>
         </w:rPr>
       </w:pPr>
+      <m:oMath>
+        <m:r>
+          <w:rPr>
+            <w:rFonts w:ascii="Cambria Math" w:hAnsi="Cambria Math"/>
+            <w:lang w:val="en-GB"/>
+          </w:rPr>
+          <m:t>i</m:t>
+        </m:r>
+        <m:r>
+          <w:rPr>
+            <w:rFonts w:ascii="Cambria Math" w:eastAsiaTheme="minorEastAsia" w:hAnsi="Cambria Math"/>
+            <w:lang w:val="en-GB"/>
+          </w:rPr>
+          <m:t>i</m:t>
+        </m:r>
+        <m:r>
+          <w:rPr>
+            <w:rFonts w:ascii="Cambria Math" w:eastAsiaTheme="minorEastAsia" w:hAnsi="Cambria Math"/>
+            <w:lang w:val="en-GB"/>
+          </w:rPr>
+          <m:t>i</m:t>
+        </m:r>
+      </m:oMath>
+      <w:r>
+        <w:rPr>
+          <w:lang w:val="en-GB"/>
+        </w:rPr>
+        <w:t>)</w:t>
+      </w:r>
+      <w:r>
+        <w:rPr>
+          <w:lang w:val="en-GB"/>
+        </w:rPr>
+        <w:br/>
+      </w:r>
+      <w:r>
+        <w:rPr>
+          <w:noProof/>
+          <w:lang w:val="en-GB"/>
+        </w:rPr>
+        <w:drawing>
+          <wp:inline distT="0" distB="0" distL="0" distR="0">
+            <wp:extent cx="4887438" cy="2819400"/>
+            <wp:effectExtent l="0" t="0" r="8890" b="0"/>
+            <wp:docPr id="3" name="Bilde 3"/>
+            <wp:cNvGraphicFramePr>
+              <a:graphicFrameLocks xmlns:a="http://schemas.openxmlformats.org/drawingml/2006/main" noChangeAspect="1"/>
+            </wp:cNvGraphicFramePr>
+            <a:graphic xmlns:a="http://schemas.openxmlformats.org/drawingml/2006/main">
+              <a:graphicData uri="http://schemas.openxmlformats.org/drawingml/2006/picture">
+                <pic:pic xmlns:pic="http://schemas.openxmlformats.org/drawingml/2006/picture">
+                  <pic:nvPicPr>
+                    <pic:cNvPr id="0" name="Picture 1"/>
+                    <pic:cNvPicPr>
+                      <a:picLocks noChangeAspect="1" noChangeArrowheads="1"/>
+                    </pic:cNvPicPr>
+                  </pic:nvPicPr>
+                  <pic:blipFill>
+                    <a:blip r:embed="rId10">
+                      <a:extLst>
+                        <a:ext uri="{28A0092B-C50C-407E-A947-70E740481C1C}">
+                          <a14:useLocalDpi xmlns:a14="http://schemas.microsoft.com/office/drawing/2010/main" val="0"/>
+                        </a:ext>
+                      </a:extLst>
+                    </a:blip>
+                    <a:srcRect/>
+                    <a:stretch>
+                      <a:fillRect/>
+                    </a:stretch>
+                  </pic:blipFill>
+                  <pic:spPr bwMode="auto">
+                    <a:xfrm>
+                      <a:off x="0" y="0"/>
+                      <a:ext cx="4911766" cy="2833434"/>
+                    </a:xfrm>
+                    <a:prstGeom prst="rect">
+                      <a:avLst/>
+                    </a:prstGeom>
+                    <a:noFill/>
+                    <a:ln>
+                      <a:noFill/>
+                    </a:ln>
+                  </pic:spPr>
+                </pic:pic>
+              </a:graphicData>
+            </a:graphic>
+          </wp:inline>
+        </w:drawing>
+      </w:r>
+    </w:p>
+    <w:p>
+      <w:pPr>
+        <w:ind w:firstLine="708"/>
+        <w:rPr>
+          <w:lang w:val="en-GB"/>
+        </w:rPr>
+      </w:pPr>
+    </w:p>
+    <w:p>
+      <w:pPr>
+        <w:rPr>
+          <w:rFonts w:eastAsiaTheme="minorEastAsia"/>
+          <w:lang w:val="en-GB"/>
+        </w:rPr>
+      </w:pPr>
+      <w:r>
+        <w:rPr>
+          <w:rFonts w:eastAsiaTheme="minorEastAsia"/>
+          <w:lang w:val="en-GB"/>
+        </w:rPr>
+        <w:tab/>
+      </w:r>
+      <m:oMath>
+        <m:r>
+          <w:rPr>
+            <w:rFonts w:ascii="Cambria Math" w:hAnsi="Cambria Math"/>
+            <w:lang w:val="en-GB"/>
+          </w:rPr>
+          <m:t>i</m:t>
+        </m:r>
+        <m:r>
+          <w:rPr>
+            <w:rFonts w:ascii="Cambria Math" w:eastAsiaTheme="minorEastAsia" w:hAnsi="Cambria Math"/>
+            <w:lang w:val="en-GB"/>
+          </w:rPr>
+          <m:t>v</m:t>
+        </m:r>
+      </m:oMath>
+      <w:r>
+        <w:rPr>
+          <w:lang w:val="en-GB"/>
+        </w:rPr>
+        <w:t>)</w:t>
+      </w:r>
+      <w:r>
+        <w:rPr>
+          <w:lang w:val="en-GB"/>
+        </w:rPr>
+        <w:br/>
+      </w:r>
+      <w:r>
+        <w:rPr>
+          <w:noProof/>
+          <w:lang w:val="en-GB"/>
+        </w:rPr>
+        <w:drawing>
+          <wp:inline distT="0" distB="0" distL="0" distR="0">
+            <wp:extent cx="3437255" cy="2379345"/>
+            <wp:effectExtent l="0" t="0" r="0" b="1905"/>
+            <wp:docPr id="9" name="Bilde 9"/>
+            <wp:cNvGraphicFramePr>
+              <a:graphicFrameLocks xmlns:a="http://schemas.openxmlformats.org/drawingml/2006/main" noChangeAspect="1"/>
+            </wp:cNvGraphicFramePr>
+            <a:graphic xmlns:a="http://schemas.openxmlformats.org/drawingml/2006/main">
+              <a:graphicData uri="http://schemas.openxmlformats.org/drawingml/2006/picture">
+                <pic:pic xmlns:pic="http://schemas.openxmlformats.org/drawingml/2006/picture">
+                  <pic:nvPicPr>
+                    <pic:cNvPr id="0" name="Picture 2"/>
+                    <pic:cNvPicPr>
+                      <a:picLocks noChangeAspect="1" noChangeArrowheads="1"/>
+                    </pic:cNvPicPr>
+                  </pic:nvPicPr>
+                  <pic:blipFill>
+                    <a:blip r:embed="rId11">
+                      <a:extLst>
+                        <a:ext uri="{28A0092B-C50C-407E-A947-70E740481C1C}">
+                          <a14:useLocalDpi xmlns:a14="http://schemas.microsoft.com/office/drawing/2010/main" val="0"/>
+                        </a:ext>
+                      </a:extLst>
+                    </a:blip>
+                    <a:srcRect/>
+                    <a:stretch>
+                      <a:fillRect/>
+                    </a:stretch>
+                  </pic:blipFill>
+                  <pic:spPr bwMode="auto">
+                    <a:xfrm>
+                      <a:off x="0" y="0"/>
+                      <a:ext cx="3437255" cy="2379345"/>
+                    </a:xfrm>
+                    <a:prstGeom prst="rect">
+                      <a:avLst/>
+                    </a:prstGeom>
+                    <a:noFill/>
+                    <a:ln>
+                      <a:noFill/>
+                    </a:ln>
+                  </pic:spPr>
+                </pic:pic>
+              </a:graphicData>
+            </a:graphic>
+          </wp:inline>
+        </w:drawing>
+      </w:r>
     </w:p>
     <w:p>
       <w:pPr>
@@ -626,6 +824,7 @@
               <w:rFonts w:ascii="Cambria Math" w:hAnsi="Cambria Math"/>
               <w:lang w:val="en-GB"/>
             </w:rPr>
+            <w:lastRenderedPageBreak/>
             <m:t>v</m:t>
           </m:r>
           <m:r>
@@ -665,7 +864,7 @@
                     <pic:cNvPicPr/>
                   </pic:nvPicPr>
                   <pic:blipFill>
-                    <a:blip r:embed="rId9">
+                    <a:blip r:embed="rId12">
                       <a:extLst>
                         <a:ext uri="{28A0092B-C50C-407E-A947-70E740481C1C}">
                           <a14:useLocalDpi xmlns:a14="http://schemas.microsoft.com/office/drawing/2010/main" val="0"/>
@@ -691,6 +890,33 @@
           </wp:inline>
         </w:drawing>
       </w:r>
+    </w:p>
+    <w:p>
+      <w:pPr>
+        <w:rPr>
+          <w:lang w:val="en-GB"/>
+        </w:rPr>
+      </w:pPr>
+    </w:p>
+    <w:p>
+      <w:pPr>
+        <w:rPr>
+          <w:lang w:val="en-GB"/>
+        </w:rPr>
+      </w:pPr>
+      <w:r>
+        <w:rPr>
+          <w:lang w:val="en-GB"/>
+        </w:rPr>
+        <w:t>e)</w:t>
+      </w:r>
+    </w:p>
+    <w:p>
+      <w:pPr>
+        <w:rPr>
+          <w:lang w:val="en-GB"/>
+        </w:rPr>
+      </w:pPr>
     </w:p>
     <w:sectPr>
       <w:pgSz w:w="11906" w:h="16838"/>

</xml_diff>